<commit_message>
front-end edit xss protection
</commit_message>
<xml_diff>
--- a/dokumentace.docx
+++ b/dokumentace.docx
@@ -70,7 +70,23 @@
     </w:p>
     <w:p>
       <w:r>
-        <w:t>Na většině míst webu najdete HTML, tvořím tím základ a strukturu webové stránky, nejvíce se vyskytuje v podsložce App/Views, kde jsou uloženy všechny šablony pro vypsání uživateli.</w:t>
+        <w:t xml:space="preserve">Na většině míst webu najdete HTML, tvořím tím základ a strukturu webové stránky, nejvíce se vyskytuje v podsložce </w:t>
+      </w:r>
+      <w:proofErr w:type="spellStart"/>
+      <w:r>
+        <w:t>App</w:t>
+      </w:r>
+      <w:proofErr w:type="spellEnd"/>
+      <w:r>
+        <w:t>/</w:t>
+      </w:r>
+      <w:proofErr w:type="spellStart"/>
+      <w:r>
+        <w:t>Views</w:t>
+      </w:r>
+      <w:proofErr w:type="spellEnd"/>
+      <w:r>
+        <w:t>, kde jsou uloženy všechny šablony pro vypsání uživateli.</w:t>
       </w:r>
     </w:p>
     <w:p>
@@ -103,13 +119,39 @@
       <w:pPr>
         <w:pStyle w:val="Nadpis3"/>
       </w:pPr>
+      <w:proofErr w:type="spellStart"/>
       <w:r>
         <w:t>MySQL</w:t>
       </w:r>
-    </w:p>
-    <w:p>
-      <w:r>
-        <w:t>Pro SŘBD jsem se rozhodl použít MySQL, pracuje se mi s ním dobře a máme s ním zkušenosti díky předmětu KIV/DB1. Databáze obsahuje 3 tabulky: user, article a comment. Všechny mají své ne nullové primární klíče s auto-inkrementem a starají se o ukládání všech důležitých dat, které uživatel na stránce tvoří.</w:t>
+      <w:proofErr w:type="spellEnd"/>
+    </w:p>
+    <w:p>
+      <w:r>
+        <w:t xml:space="preserve">Pro SŘBD jsem se rozhodl použít </w:t>
+      </w:r>
+      <w:proofErr w:type="spellStart"/>
+      <w:r>
+        <w:t>MySQL</w:t>
+      </w:r>
+      <w:proofErr w:type="spellEnd"/>
+      <w:r>
+        <w:t xml:space="preserve">, pracuje se mi s ním dobře a máme s ním zkušenosti díky předmětu KIV/DB1. Databáze obsahuje 3 tabulky: user, </w:t>
+      </w:r>
+      <w:proofErr w:type="spellStart"/>
+      <w:r>
+        <w:t>article</w:t>
+      </w:r>
+      <w:proofErr w:type="spellEnd"/>
+      <w:r>
+        <w:t xml:space="preserve"> a comment. Všechny mají své ne </w:t>
+      </w:r>
+      <w:proofErr w:type="spellStart"/>
+      <w:r>
+        <w:t>nullové</w:t>
+      </w:r>
+      <w:proofErr w:type="spellEnd"/>
+      <w:r>
+        <w:t xml:space="preserve"> primární klíče s auto-inkrementem a starají se o ukládání všech důležitých dat, které uživatel na stránce tvoří.</w:t>
       </w:r>
     </w:p>
     <w:p>
@@ -122,7 +164,23 @@
     </w:p>
     <w:p>
       <w:r>
-        <w:t>JavaScript jsem používal minimálně, a to jenom pro zobrazení uploadovaného profilového obrázku místo zobrazení jména souboru, o všechny animace se stará bootstrap.</w:t>
+        <w:t xml:space="preserve">JavaScript jsem používal minimálně, a to jenom pro zobrazení </w:t>
+      </w:r>
+      <w:proofErr w:type="spellStart"/>
+      <w:r>
+        <w:t>uploadovaného</w:t>
+      </w:r>
+      <w:proofErr w:type="spellEnd"/>
+      <w:r>
+        <w:t xml:space="preserve"> profilového obrázku místo zobrazení jména souboru, o všechny animace se stará </w:t>
+      </w:r>
+      <w:proofErr w:type="spellStart"/>
+      <w:r>
+        <w:t>bootstrap</w:t>
+      </w:r>
+      <w:proofErr w:type="spellEnd"/>
+      <w:r>
+        <w:t>.</w:t>
       </w:r>
     </w:p>
     <w:p>
@@ -142,13 +200,31 @@
       <w:pPr>
         <w:pStyle w:val="Nadpis3"/>
       </w:pPr>
-      <w:r>
-        <w:t>Bootstrap 5.3.2</w:t>
-      </w:r>
-    </w:p>
-    <w:p>
-      <w:r>
-        <w:t>Bootstrap jsem v práci využíval hodně, líbí se mi všechny předpřipravené CSS styly a jednoduchost implementace. Tvořil jsem s ním responzivitu stránky a lehce i design. Umožnil mi lehce vytvářet gridy a odsazování elementů.</w:t>
+      <w:proofErr w:type="spellStart"/>
+      <w:r>
+        <w:t>Bootstrap</w:t>
+      </w:r>
+      <w:proofErr w:type="spellEnd"/>
+      <w:r>
+        <w:t xml:space="preserve"> 5.3.2</w:t>
+      </w:r>
+    </w:p>
+    <w:p>
+      <w:proofErr w:type="spellStart"/>
+      <w:r>
+        <w:t>Bootstrap</w:t>
+      </w:r>
+      <w:proofErr w:type="spellEnd"/>
+      <w:r>
+        <w:t xml:space="preserve"> jsem v práci využíval hodně, líbí se mi všechny předpřipravené CSS styly a jednoduchost implementace. Tvořil jsem s ním responzivitu stránky a lehce i design. Umožnil mi lehce vytvářet </w:t>
+      </w:r>
+      <w:proofErr w:type="spellStart"/>
+      <w:r>
+        <w:t>gridy</w:t>
+      </w:r>
+      <w:proofErr w:type="spellEnd"/>
+      <w:r>
+        <w:t xml:space="preserve"> a odsazování elementů.</w:t>
       </w:r>
     </w:p>
     <w:p>
@@ -161,7 +237,15 @@
     </w:p>
     <w:p>
       <w:r>
-        <w:t>Použito pouze pro importování bootstrapu a jeho dependencí.</w:t>
+        <w:t xml:space="preserve">Použito pouze pro importování </w:t>
+      </w:r>
+      <w:proofErr w:type="spellStart"/>
+      <w:r>
+        <w:t>bootstrapu</w:t>
+      </w:r>
+      <w:proofErr w:type="spellEnd"/>
+      <w:r>
+        <w:t xml:space="preserve"> a jeho dependencí.</w:t>
       </w:r>
     </w:p>
     <w:p>
@@ -194,23 +278,67 @@
         <w:t>Nachází se zde všechny důležité adresáře a nastavení webové stránky</w:t>
       </w:r>
       <w:r>
-        <w:t xml:space="preserve"> společně s .htaccess souborem. </w:t>
+        <w:t xml:space="preserve"> společně s .</w:t>
+      </w:r>
+      <w:proofErr w:type="spellStart"/>
+      <w:r>
+        <w:t>htaccess</w:t>
+      </w:r>
+      <w:proofErr w:type="spellEnd"/>
+      <w:r>
+        <w:t xml:space="preserve"> souborem. </w:t>
       </w:r>
       <w:r>
         <w:br/>
-        <w:t>settings.inc.php obsahuje nastavení pro připojení k MySQL a informace o jednotlivých stránkách webu.</w:t>
+      </w:r>
+      <w:proofErr w:type="spellStart"/>
+      <w:r>
+        <w:t>settings.inc.php</w:t>
+      </w:r>
+      <w:proofErr w:type="spellEnd"/>
+      <w:r>
+        <w:t xml:space="preserve"> obsahuje nastavení pro připojení k </w:t>
+      </w:r>
+      <w:proofErr w:type="spellStart"/>
+      <w:r>
+        <w:t>MySQL</w:t>
+      </w:r>
+      <w:proofErr w:type="spellEnd"/>
+      <w:r>
+        <w:t xml:space="preserve"> a informace o jednotlivých stránkách webu.</w:t>
       </w:r>
       <w:r>
         <w:br/>
-        <w:t>db.ini.sql je soubor, který jsem exportoval pro vytvoření databáze nutné k chodu webové stránky.</w:t>
+      </w:r>
+      <w:proofErr w:type="spellStart"/>
+      <w:r>
+        <w:t>db.ini.sql</w:t>
+      </w:r>
+      <w:proofErr w:type="spellEnd"/>
+      <w:r>
+        <w:t xml:space="preserve"> je soubor, který jsem exportoval pro vytvoření databáze nutné k chodu webové stránky.</w:t>
       </w:r>
       <w:r>
         <w:br/>
-        <w:t>index.php se stará o nastartování webové stránky a přesměrování na vhodnou stránku na základě URL zadané uživatelem</w:t>
+      </w:r>
+      <w:proofErr w:type="spellStart"/>
+      <w:r>
+        <w:t>index.php</w:t>
+      </w:r>
+      <w:proofErr w:type="spellEnd"/>
+      <w:r>
+        <w:t xml:space="preserve"> se stará o nastartování webové stránky a přesměrování na vhodnou stránku na základě URL zadané uživatelem</w:t>
       </w:r>
       <w:r>
         <w:br/>
-        <w:t>autoloader.php obsahuje funkci pro automatické načítání tříd, které byly dotázány.</w:t>
+      </w:r>
+      <w:proofErr w:type="spellStart"/>
+      <w:r>
+        <w:t>autoloader.php</w:t>
+      </w:r>
+      <w:proofErr w:type="spellEnd"/>
+      <w:r>
+        <w:t xml:space="preserve"> obsahuje funkci pro automatické načítání tříd, které byly dotázány.</w:t>
       </w:r>
       <w:r>
         <w:br/>
@@ -221,11 +349,33 @@
       </w:r>
       <w:r>
         <w:br/>
-        <w:t>icon.ico je ikona webové stránky která je v titulku a navigačním baru.</w:t>
+      </w:r>
+      <w:proofErr w:type="spellStart"/>
+      <w:r>
+        <w:t>icon.ico</w:t>
+      </w:r>
+      <w:proofErr w:type="spellEnd"/>
+      <w:r>
+        <w:t xml:space="preserve"> je ikona webové stránky která je v titulku a navigačním baru.</w:t>
       </w:r>
       <w:r>
         <w:br/>
-        <w:t>package.json a package-lock.json obsahují informace pro dependence NPM.</w:t>
+      </w:r>
+      <w:proofErr w:type="spellStart"/>
+      <w:r>
+        <w:t>package.json</w:t>
+      </w:r>
+      <w:proofErr w:type="spellEnd"/>
+      <w:r>
+        <w:t xml:space="preserve"> a </w:t>
+      </w:r>
+      <w:proofErr w:type="spellStart"/>
+      <w:r>
+        <w:t>package-lock.json</w:t>
+      </w:r>
+      <w:proofErr w:type="spellEnd"/>
+      <w:r>
+        <w:t xml:space="preserve"> obsahují informace pro dependence NPM.</w:t>
       </w:r>
     </w:p>
     <w:p>
@@ -233,12 +383,33 @@
         <w:pStyle w:val="Nadpis3"/>
       </w:pPr>
       <w:r>
-        <w:t>/App</w:t>
-      </w:r>
-    </w:p>
-    <w:p>
-      <w:r>
-        <w:t>V tomto adresáři se nachází všechny třídy a soubory, které tvoří logiku, funkci a vzhled celé stránky rozdělené do MVC architektury. Obsahuje také Application.class.php, což je třída, která se stará o převzetí URL parametrů a využívá jej k získání informací o stavbě stránky a následném předání do controlleru, který ji vypíše uživateli.</w:t>
+        <w:t>/</w:t>
+      </w:r>
+      <w:proofErr w:type="spellStart"/>
+      <w:r>
+        <w:t>App</w:t>
+      </w:r>
+      <w:proofErr w:type="spellEnd"/>
+    </w:p>
+    <w:p>
+      <w:r>
+        <w:t xml:space="preserve">V tomto adresáři se nachází všechny třídy a soubory, které tvoří logiku, funkci a vzhled celé stránky rozdělené do MVC architektury. Obsahuje také </w:t>
+      </w:r>
+      <w:proofErr w:type="spellStart"/>
+      <w:r>
+        <w:t>Application.class.php</w:t>
+      </w:r>
+      <w:proofErr w:type="spellEnd"/>
+      <w:r>
+        <w:t xml:space="preserve">, což je třída, která se stará o převzetí URL parametrů a využívá jej k získání informací o stavbě stránky a následném předání do </w:t>
+      </w:r>
+      <w:proofErr w:type="spellStart"/>
+      <w:r>
+        <w:t>controlleru</w:t>
+      </w:r>
+      <w:proofErr w:type="spellEnd"/>
+      <w:r>
+        <w:t>, který ji vypíše uživateli.</w:t>
       </w:r>
     </w:p>
     <w:p>
@@ -246,12 +417,41 @@
         <w:pStyle w:val="Nadpis3"/>
       </w:pPr>
       <w:r>
-        <w:t>/App/Controllers</w:t>
-      </w:r>
-    </w:p>
-    <w:p>
-      <w:r>
-        <w:t>Adresář, který obsahuje všechny controllery a rozhraní IController.interface.php, které implementují. Všechny třídy se starají o získání informací od modelu a předají jej pohledu, který je vypíše do šablony a následně šablonu vypíše. Některé modely mají kousek vnitřní logiky pro ověření požadavků uživatele skrze POST metodu a aby se rozhodli co s tímto požadavkem udělat.</w:t>
+        <w:t>/</w:t>
+      </w:r>
+      <w:proofErr w:type="spellStart"/>
+      <w:r>
+        <w:t>App</w:t>
+      </w:r>
+      <w:proofErr w:type="spellEnd"/>
+      <w:r>
+        <w:t>/</w:t>
+      </w:r>
+      <w:proofErr w:type="spellStart"/>
+      <w:r>
+        <w:t>Controllers</w:t>
+      </w:r>
+      <w:proofErr w:type="spellEnd"/>
+    </w:p>
+    <w:p>
+      <w:r>
+        <w:t xml:space="preserve">Adresář, který obsahuje všechny </w:t>
+      </w:r>
+      <w:proofErr w:type="spellStart"/>
+      <w:r>
+        <w:t>controllery</w:t>
+      </w:r>
+      <w:proofErr w:type="spellEnd"/>
+      <w:r>
+        <w:t xml:space="preserve"> a rozhraní </w:t>
+      </w:r>
+      <w:proofErr w:type="spellStart"/>
+      <w:r>
+        <w:t>IController.interface.php</w:t>
+      </w:r>
+      <w:proofErr w:type="spellEnd"/>
+      <w:r>
+        <w:t>, které implementují. Všechny třídy se starají o získání informací od modelu a předají jej pohledu, který je vypíše do šablony a následně šablonu vypíše. Některé modely mají kousek vnitřní logiky pro ověření požadavků uživatele skrze POST metodu a aby se rozhodli co s tímto požadavkem udělat.</w:t>
       </w:r>
     </w:p>
     <w:p>
@@ -259,8 +459,21 @@
         <w:pStyle w:val="Nadpis3"/>
       </w:pPr>
       <w:r>
-        <w:t>/App/Models</w:t>
-      </w:r>
+        <w:t>/</w:t>
+      </w:r>
+      <w:proofErr w:type="spellStart"/>
+      <w:r>
+        <w:t>App</w:t>
+      </w:r>
+      <w:proofErr w:type="spellEnd"/>
+      <w:r>
+        <w:t>/</w:t>
+      </w:r>
+      <w:proofErr w:type="spellStart"/>
+      <w:r>
+        <w:t>Models</w:t>
+      </w:r>
+      <w:proofErr w:type="spellEnd"/>
     </w:p>
     <w:p>
       <w:r>
@@ -271,22 +484,76 @@
       </w:r>
       <w:r>
         <w:br/>
-        <w:t>DatabaseModel.class.php – Stará se o navázání připojení k databázi pomocí PDO a obsahuje metodu, která se stará o všechny queries na databázi skrze prepared statements.</w:t>
-      </w:r>
-    </w:p>
-    <w:p>
-      <w:r>
-        <w:t>SessionModel.class.php – Třída pro práci se session, vytvoří novou session pomocí session_start() a vytvoří metody pro práci s ní, ukládání klíčů a hodnot, získávání hodnot, vymazávání klíčů a další.</w:t>
-      </w:r>
-    </w:p>
-    <w:p>
-      <w:r>
-        <w:t xml:space="preserve">UserModel.class.php – Nejrozsáhlejší třída v celé stránce. Stará se o autentizaci uživatelů a jejich registraci, všechny tyto informace získává pomocí Database modelu a využívá jej i na ukládání. Umožňuje získávat informace o uživateli, měnit je a uživatele z databáze vymazat. </w:t>
-      </w:r>
-    </w:p>
-    <w:p>
-      <w:r>
-        <w:t xml:space="preserve">PostModel.class.php – Třída, která má na starosti zpracovávání informací o příspěvcích a komentářích, umožňuje je tvořit (s ukládáním do databáze), získávat o nich informace a odstraňovat je. Obsahuje také metody, které přetvoří data </w:t>
+      </w:r>
+      <w:proofErr w:type="spellStart"/>
+      <w:r>
+        <w:t>DatabaseModel.class.php</w:t>
+      </w:r>
+      <w:proofErr w:type="spellEnd"/>
+      <w:r>
+        <w:t xml:space="preserve"> – Stará se o navázání připojení k databázi pomocí PDO a obsahuje metodu, která se stará o všechny </w:t>
+      </w:r>
+      <w:proofErr w:type="spellStart"/>
+      <w:r>
+        <w:t>queries</w:t>
+      </w:r>
+      <w:proofErr w:type="spellEnd"/>
+      <w:r>
+        <w:t xml:space="preserve"> na databázi skrze </w:t>
+      </w:r>
+      <w:proofErr w:type="spellStart"/>
+      <w:r>
+        <w:t>prepared</w:t>
+      </w:r>
+      <w:proofErr w:type="spellEnd"/>
+      <w:r>
+        <w:t xml:space="preserve"> </w:t>
+      </w:r>
+      <w:proofErr w:type="spellStart"/>
+      <w:r>
+        <w:t>statements</w:t>
+      </w:r>
+      <w:proofErr w:type="spellEnd"/>
+      <w:r>
+        <w:t>.</w:t>
+      </w:r>
+    </w:p>
+    <w:p>
+      <w:proofErr w:type="spellStart"/>
+      <w:r>
+        <w:t>SessionModel.class.php</w:t>
+      </w:r>
+      <w:proofErr w:type="spellEnd"/>
+      <w:r>
+        <w:t xml:space="preserve"> – Třída pro práci se session, vytvoří novou session pomocí </w:t>
+      </w:r>
+      <w:proofErr w:type="spellStart"/>
+      <w:r>
+        <w:t>session_start</w:t>
+      </w:r>
+      <w:proofErr w:type="spellEnd"/>
+      <w:r>
+        <w:t>() a vytvoří metody pro práci s ní, ukládání klíčů a hodnot, získávání hodnot, vymazávání klíčů a další.</w:t>
+      </w:r>
+    </w:p>
+    <w:p>
+      <w:proofErr w:type="spellStart"/>
+      <w:r>
+        <w:t>UserModel.class.php</w:t>
+      </w:r>
+      <w:proofErr w:type="spellEnd"/>
+      <w:r>
+        <w:t xml:space="preserve"> – Nejrozsáhlejší třída v celé stránce. Stará se o autentizaci uživatelů a jejich registraci, všechny tyto informace získává pomocí Database modelu a využívá jej i na ukládání. Umožňuje získávat informace o uživateli, měnit je a uživatele z databáze vymazat. </w:t>
+      </w:r>
+    </w:p>
+    <w:p>
+      <w:proofErr w:type="spellStart"/>
+      <w:r>
+        <w:t>PostModel.class.php</w:t>
+      </w:r>
+      <w:proofErr w:type="spellEnd"/>
+      <w:r>
+        <w:t xml:space="preserve"> – Třída, která má na starosti zpracovávání informací o příspěvcích a komentářích, umožňuje je tvořit (s ukládáním do databáze), získávat o nich informace a odstraňovat je. Obsahuje také metody, které přetvoří data </w:t>
       </w:r>
       <w:r>
         <w:t>z</w:t>
@@ -300,8 +567,21 @@
         <w:pStyle w:val="Nadpis3"/>
       </w:pPr>
       <w:r>
-        <w:t>/App/Views</w:t>
-      </w:r>
+        <w:t>/</w:t>
+      </w:r>
+      <w:proofErr w:type="spellStart"/>
+      <w:r>
+        <w:t>App</w:t>
+      </w:r>
+      <w:proofErr w:type="spellEnd"/>
+      <w:r>
+        <w:t>/</w:t>
+      </w:r>
+      <w:proofErr w:type="spellStart"/>
+      <w:r>
+        <w:t>Views</w:t>
+      </w:r>
+      <w:proofErr w:type="spellEnd"/>
     </w:p>
     <w:p>
       <w:r>
@@ -309,8 +589,21 @@
       </w:r>
     </w:p>
     <w:p>
-      <w:r>
-        <w:t>TemplateLoader.class.php – Stará se o sestavení pohledu pomocí záhlaví stránky, šablony a zápatí stránky, předává data od controlleru šablonám (do těchto dat přidá i informaci o aktuálním uživateli, který je přihlášený, aby šablony mohli pracovat s jeho daty). Obsahuje konstanty, které referují na soubor se šablonou podle jména stránky.</w:t>
+      <w:proofErr w:type="spellStart"/>
+      <w:r>
+        <w:t>TemplateLoader.class.php</w:t>
+      </w:r>
+      <w:proofErr w:type="spellEnd"/>
+      <w:r>
+        <w:t xml:space="preserve"> – Stará se o sestavení pohledu pomocí záhlaví stránky, šablony a zápatí stránky, předává data od </w:t>
+      </w:r>
+      <w:proofErr w:type="spellStart"/>
+      <w:r>
+        <w:t>controlleru</w:t>
+      </w:r>
+      <w:proofErr w:type="spellEnd"/>
+      <w:r>
+        <w:t xml:space="preserve"> šablonám (do těchto dat přidá i informaci o aktuálním uživateli, který je přihlášený, aby šablony mohli pracovat s jeho daty). Obsahuje konstanty, které referují na soubor se šablonou podle jména stránky.</w:t>
       </w:r>
     </w:p>
     <w:p>
@@ -319,8 +612,13 @@
       </w:pPr>
       <w:r>
         <w:lastRenderedPageBreak/>
-        <w:t>/Images</w:t>
-      </w:r>
+        <w:t>/</w:t>
+      </w:r>
+      <w:proofErr w:type="spellStart"/>
+      <w:r>
+        <w:t>Images</w:t>
+      </w:r>
+      <w:proofErr w:type="spellEnd"/>
     </w:p>
     <w:p>
       <w:r>
@@ -335,12 +633,33 @@
         <w:pStyle w:val="Nadpis3"/>
       </w:pPr>
       <w:r>
-        <w:t>/Images/ProfilePictures</w:t>
-      </w:r>
-    </w:p>
-    <w:p>
-      <w:r>
-        <w:t>Zde se ukládají všechny profilové obrázky uživatelů s unikátním názvem, který je vázaný na každého uživatele, jestli uživatel nezadá svůj vlastní profilový obrázek, bude použit defaultní /Images/profile-picture-icon.png</w:t>
+        <w:t>/</w:t>
+      </w:r>
+      <w:proofErr w:type="spellStart"/>
+      <w:r>
+        <w:t>Images</w:t>
+      </w:r>
+      <w:proofErr w:type="spellEnd"/>
+      <w:r>
+        <w:t>/</w:t>
+      </w:r>
+      <w:proofErr w:type="spellStart"/>
+      <w:r>
+        <w:t>ProfilePictures</w:t>
+      </w:r>
+      <w:proofErr w:type="spellEnd"/>
+    </w:p>
+    <w:p>
+      <w:r>
+        <w:t>Zde se ukládají všechny profilové obrázky uživatelů s unikátním názvem, který je vázaný na každého uživatele, jestli uživatel nezadá svůj vlastní profilový obrázek, bude použit defaultní /</w:t>
+      </w:r>
+      <w:proofErr w:type="spellStart"/>
+      <w:r>
+        <w:t>Images</w:t>
+      </w:r>
+      <w:proofErr w:type="spellEnd"/>
+      <w:r>
+        <w:t>/profile-picture-icon.png</w:t>
       </w:r>
     </w:p>
     <w:p>
@@ -348,12 +667,25 @@
         <w:pStyle w:val="Nadpis3"/>
       </w:pPr>
       <w:r>
-        <w:t>/js</w:t>
-      </w:r>
-    </w:p>
-    <w:p>
-      <w:r>
-        <w:t>Adresář s javascriptovými soubory, obsahuje soubor pro zobrazení profilového obrázku místo textu po nahrání.  Také má soubor role_ajax.js, který využívá AJAX pro získání modálního okna pro úpravu uživatele a jeho následné vypsání do vnitřního HTML předpřipraveného odstavce.</w:t>
+        <w:t>/</w:t>
+      </w:r>
+      <w:proofErr w:type="spellStart"/>
+      <w:r>
+        <w:t>js</w:t>
+      </w:r>
+      <w:proofErr w:type="spellEnd"/>
+    </w:p>
+    <w:p>
+      <w:r>
+        <w:t>Adresář s </w:t>
+      </w:r>
+      <w:proofErr w:type="spellStart"/>
+      <w:r>
+        <w:t>javascriptovými</w:t>
+      </w:r>
+      <w:proofErr w:type="spellEnd"/>
+      <w:r>
+        <w:t xml:space="preserve"> soubory, obsahuje soubor pro zobrazení profilového obrázku místo textu po nahrání.  Také má soubor role_ajax.js, který využívá AJAX pro získání modálního okna pro úpravu uživatele a jeho následné vypsání do vnitřního HTML předpřipraveného odstavce.</w:t>
       </w:r>
     </w:p>
     <w:p>
@@ -361,8 +693,13 @@
         <w:pStyle w:val="Nadpis3"/>
       </w:pPr>
       <w:r>
-        <w:t>/node_modules</w:t>
-      </w:r>
+        <w:t>/</w:t>
+      </w:r>
+      <w:proofErr w:type="spellStart"/>
+      <w:r>
+        <w:t>node_modules</w:t>
+      </w:r>
+      <w:proofErr w:type="spellEnd"/>
     </w:p>
     <w:p>
       <w:r>
@@ -385,13 +722,23 @@
       <w:pPr>
         <w:pStyle w:val="Nadpis3"/>
       </w:pPr>
+      <w:proofErr w:type="spellStart"/>
       <w:r>
         <w:t>sadmin</w:t>
       </w:r>
-    </w:p>
-    <w:p>
-      <w:r>
-        <w:t>Uživatel, který má roli super administrátora s heslem „sadmin“, má pravomoci na všechno, komentování příspěvků, tvoření příspěvků a úpravu uživatelů.</w:t>
+      <w:proofErr w:type="spellEnd"/>
+    </w:p>
+    <w:p>
+      <w:r>
+        <w:t>Uživatel, který má roli super administrátora s heslem „</w:t>
+      </w:r>
+      <w:proofErr w:type="spellStart"/>
+      <w:r>
+        <w:t>sadmin</w:t>
+      </w:r>
+      <w:proofErr w:type="spellEnd"/>
+      <w:r>
+        <w:t>“, má pravomoci na všechno, komentování příspěvků, tvoření příspěvků a úpravu uživatelů.</w:t>
       </w:r>
     </w:p>
     <w:sectPr>
@@ -992,6 +1339,10 @@
   <w:style w:type="paragraph" w:default="1" w:styleId="Normln">
     <w:name w:val="Normal"/>
     <w:qFormat/>
+    <w:rsid w:val="009F0F95"/>
+    <w:pPr>
+      <w:jc w:val="both"/>
+    </w:pPr>
   </w:style>
   <w:style w:type="paragraph" w:styleId="Nadpis1">
     <w:name w:val="heading 1"/>

</xml_diff>